<commit_message>
Doc: Se agregaron fechas en el plan de iteración
</commit_message>
<xml_diff>
--- a/3. Etapa de construcción/Iteración 9/Plan de iteración/Plan de Iteración C9_Vesta Risk Manager_T-Code.docx
+++ b/3. Etapa de construcción/Iteración 9/Plan de iteración/Plan de Iteración C9_Vesta Risk Manager_T-Code.docx
@@ -463,7 +463,7 @@
                   <w:szCs w:val="72"/>
                   <w:lang w:val="es-AR"/>
                 </w:rPr>
-                <w:t>8</w:t>
+                <w:t>9</w:t>
               </w:r>
             </w:p>
           </w:sdtContent>
@@ -580,11 +580,7 @@
                 <w:t xml:space="preserve">Agustín Collareda, </w:t>
               </w:r>
               <w:r>
-                <w:t xml:space="preserve">Cintia </w:t>
-              </w:r>
-              <w:proofErr w:type="spellStart"/>
-              <w:r>
-                <w:t>Hern</w:t>
+                <w:t>Cintia Hern</w:t>
               </w:r>
               <w:r>
                 <w:t>a</w:t>
@@ -592,7 +588,6 @@
               <w:r>
                 <w:t>ndez</w:t>
               </w:r>
-              <w:proofErr w:type="spellEnd"/>
               <w:r>
                 <w:t>, Hugo Frey</w:t>
               </w:r>
@@ -2666,6 +2661,15 @@
                 <w:szCs w:val="22"/>
               </w:rPr>
             </w:pPr>
+            <w:r>
+              <w:rPr>
+                <w:rFonts w:asciiTheme="minorHAnsi" w:hAnsiTheme="minorHAnsi" w:cstheme="minorHAnsi"/>
+                <w:color w:val="92D050"/>
+                <w:sz w:val="22"/>
+                <w:szCs w:val="22"/>
+              </w:rPr>
+              <w:t>08/05</w:t>
+            </w:r>
           </w:p>
         </w:tc>
         <w:tc>
@@ -2684,6 +2688,15 @@
                 <w:szCs w:val="22"/>
               </w:rPr>
             </w:pPr>
+            <w:r>
+              <w:rPr>
+                <w:rFonts w:asciiTheme="minorHAnsi" w:hAnsiTheme="minorHAnsi" w:cstheme="minorHAnsi"/>
+                <w:color w:val="000000" w:themeColor="text1"/>
+                <w:sz w:val="22"/>
+                <w:szCs w:val="22"/>
+              </w:rPr>
+              <w:t>-</w:t>
+            </w:r>
           </w:p>
         </w:tc>
         <w:tc>
@@ -2794,9 +2807,36 @@
               <w:jc w:val="center"/>
               <w:rPr>
                 <w:rFonts w:asciiTheme="minorHAnsi" w:hAnsiTheme="minorHAnsi" w:cstheme="minorHAnsi"/>
-                <w:color w:val="000000" w:themeColor="text1"/>
-              </w:rPr>
-            </w:pPr>
+                <w:color w:val="92D050"/>
+              </w:rPr>
+            </w:pPr>
+            <w:r>
+              <w:rPr>
+                <w:rFonts w:asciiTheme="minorHAnsi" w:hAnsiTheme="minorHAnsi" w:cstheme="minorHAnsi"/>
+                <w:color w:val="92D050"/>
+                <w:sz w:val="22"/>
+                <w:szCs w:val="22"/>
+              </w:rPr>
+              <w:t>0</w:t>
+            </w:r>
+            <w:r>
+              <w:rPr>
+                <w:rFonts w:asciiTheme="minorHAnsi" w:hAnsiTheme="minorHAnsi" w:cstheme="minorHAnsi"/>
+                <w:color w:val="92D050"/>
+                <w:sz w:val="22"/>
+                <w:szCs w:val="22"/>
+              </w:rPr>
+              <w:t>8</w:t>
+            </w:r>
+            <w:r>
+              <w:rPr>
+                <w:rFonts w:asciiTheme="minorHAnsi" w:hAnsiTheme="minorHAnsi" w:cstheme="minorHAnsi"/>
+                <w:color w:val="92D050"/>
+                <w:sz w:val="22"/>
+                <w:szCs w:val="22"/>
+              </w:rPr>
+              <w:t>/05</w:t>
+            </w:r>
           </w:p>
         </w:tc>
         <w:tc>
@@ -2810,9 +2850,18 @@
               <w:jc w:val="center"/>
               <w:rPr>
                 <w:rFonts w:cstheme="minorHAnsi"/>
-                <w:color w:val="000000" w:themeColor="text1"/>
-              </w:rPr>
-            </w:pPr>
+                <w:color w:val="92D050"/>
+              </w:rPr>
+            </w:pPr>
+            <w:r>
+              <w:rPr>
+                <w:rFonts w:asciiTheme="minorHAnsi" w:hAnsiTheme="minorHAnsi" w:cstheme="minorHAnsi"/>
+                <w:color w:val="92D050"/>
+                <w:sz w:val="22"/>
+                <w:szCs w:val="22"/>
+              </w:rPr>
+              <w:t>08/05</w:t>
+            </w:r>
           </w:p>
         </w:tc>
         <w:tc>
@@ -2935,11 +2984,29 @@
               <w:jc w:val="center"/>
               <w:rPr>
                 <w:rFonts w:asciiTheme="minorHAnsi" w:hAnsiTheme="minorHAnsi" w:cstheme="minorHAnsi"/>
-                <w:color w:val="388600"/>
-                <w:sz w:val="22"/>
-                <w:szCs w:val="22"/>
-              </w:rPr>
-            </w:pPr>
+                <w:color w:val="EE0000"/>
+                <w:sz w:val="22"/>
+                <w:szCs w:val="22"/>
+              </w:rPr>
+            </w:pPr>
+            <w:r>
+              <w:rPr>
+                <w:rFonts w:asciiTheme="minorHAnsi" w:hAnsiTheme="minorHAnsi" w:cstheme="minorHAnsi"/>
+                <w:color w:val="EE0000"/>
+                <w:sz w:val="22"/>
+                <w:szCs w:val="22"/>
+              </w:rPr>
+              <w:t>11</w:t>
+            </w:r>
+            <w:r>
+              <w:rPr>
+                <w:rFonts w:asciiTheme="minorHAnsi" w:hAnsiTheme="minorHAnsi" w:cstheme="minorHAnsi"/>
+                <w:color w:val="EE0000"/>
+                <w:sz w:val="22"/>
+                <w:szCs w:val="22"/>
+              </w:rPr>
+              <w:t>/05</w:t>
+            </w:r>
           </w:p>
         </w:tc>
         <w:tc>
@@ -2958,6 +3025,24 @@
                 <w:szCs w:val="22"/>
               </w:rPr>
             </w:pPr>
+            <w:r>
+              <w:rPr>
+                <w:rFonts w:asciiTheme="minorHAnsi" w:hAnsiTheme="minorHAnsi" w:cstheme="minorHAnsi"/>
+                <w:color w:val="92D050"/>
+                <w:sz w:val="22"/>
+                <w:szCs w:val="22"/>
+              </w:rPr>
+              <w:t>12</w:t>
+            </w:r>
+            <w:r>
+              <w:rPr>
+                <w:rFonts w:asciiTheme="minorHAnsi" w:hAnsiTheme="minorHAnsi" w:cstheme="minorHAnsi"/>
+                <w:color w:val="92D050"/>
+                <w:sz w:val="22"/>
+                <w:szCs w:val="22"/>
+              </w:rPr>
+              <w:t>/05</w:t>
+            </w:r>
           </w:p>
         </w:tc>
         <w:tc>
@@ -3081,6 +3166,33 @@
                 <w:szCs w:val="22"/>
               </w:rPr>
             </w:pPr>
+            <w:r>
+              <w:rPr>
+                <w:rFonts w:asciiTheme="minorHAnsi" w:hAnsiTheme="minorHAnsi" w:cstheme="minorHAnsi"/>
+                <w:color w:val="92D050"/>
+                <w:sz w:val="22"/>
+                <w:szCs w:val="22"/>
+              </w:rPr>
+              <w:t>1</w:t>
+            </w:r>
+            <w:r>
+              <w:rPr>
+                <w:rFonts w:asciiTheme="minorHAnsi" w:hAnsiTheme="minorHAnsi" w:cstheme="minorHAnsi"/>
+                <w:color w:val="92D050"/>
+                <w:sz w:val="22"/>
+                <w:szCs w:val="22"/>
+              </w:rPr>
+              <w:t>5</w:t>
+            </w:r>
+            <w:r>
+              <w:rPr>
+                <w:rFonts w:asciiTheme="minorHAnsi" w:hAnsiTheme="minorHAnsi" w:cstheme="minorHAnsi"/>
+                <w:color w:val="92D050"/>
+                <w:sz w:val="22"/>
+                <w:szCs w:val="22"/>
+              </w:rPr>
+              <w:t>/05</w:t>
+            </w:r>
           </w:p>
         </w:tc>
         <w:tc>
@@ -3099,6 +3211,33 @@
                 <w:szCs w:val="22"/>
               </w:rPr>
             </w:pPr>
+            <w:r>
+              <w:rPr>
+                <w:rFonts w:asciiTheme="minorHAnsi" w:hAnsiTheme="minorHAnsi" w:cstheme="minorHAnsi"/>
+                <w:color w:val="92D050"/>
+                <w:sz w:val="22"/>
+                <w:szCs w:val="22"/>
+              </w:rPr>
+              <w:t>1</w:t>
+            </w:r>
+            <w:r>
+              <w:rPr>
+                <w:rFonts w:asciiTheme="minorHAnsi" w:hAnsiTheme="minorHAnsi" w:cstheme="minorHAnsi"/>
+                <w:color w:val="92D050"/>
+                <w:sz w:val="22"/>
+                <w:szCs w:val="22"/>
+              </w:rPr>
+              <w:t>8</w:t>
+            </w:r>
+            <w:r>
+              <w:rPr>
+                <w:rFonts w:asciiTheme="minorHAnsi" w:hAnsiTheme="minorHAnsi" w:cstheme="minorHAnsi"/>
+                <w:color w:val="92D050"/>
+                <w:sz w:val="22"/>
+                <w:szCs w:val="22"/>
+              </w:rPr>
+              <w:t>/05</w:t>
+            </w:r>
           </w:p>
         </w:tc>
         <w:tc>
@@ -3222,6 +3361,24 @@
                 <w:szCs w:val="22"/>
               </w:rPr>
             </w:pPr>
+            <w:r>
+              <w:rPr>
+                <w:rFonts w:asciiTheme="minorHAnsi" w:hAnsiTheme="minorHAnsi" w:cstheme="minorHAnsi"/>
+                <w:color w:val="92D050"/>
+                <w:sz w:val="22"/>
+                <w:szCs w:val="22"/>
+              </w:rPr>
+              <w:t>18</w:t>
+            </w:r>
+            <w:r>
+              <w:rPr>
+                <w:rFonts w:asciiTheme="minorHAnsi" w:hAnsiTheme="minorHAnsi" w:cstheme="minorHAnsi"/>
+                <w:color w:val="92D050"/>
+                <w:sz w:val="22"/>
+                <w:szCs w:val="22"/>
+              </w:rPr>
+              <w:t>/05</w:t>
+            </w:r>
           </w:p>
         </w:tc>
         <w:tc>
@@ -3240,6 +3397,24 @@
                 <w:szCs w:val="22"/>
               </w:rPr>
             </w:pPr>
+            <w:r>
+              <w:rPr>
+                <w:rFonts w:asciiTheme="minorHAnsi" w:hAnsiTheme="minorHAnsi" w:cstheme="minorHAnsi"/>
+                <w:color w:val="92D050"/>
+                <w:sz w:val="22"/>
+                <w:szCs w:val="22"/>
+              </w:rPr>
+              <w:t>18</w:t>
+            </w:r>
+            <w:r>
+              <w:rPr>
+                <w:rFonts w:asciiTheme="minorHAnsi" w:hAnsiTheme="minorHAnsi" w:cstheme="minorHAnsi"/>
+                <w:color w:val="92D050"/>
+                <w:sz w:val="22"/>
+                <w:szCs w:val="22"/>
+              </w:rPr>
+              <w:t>/05</w:t>
+            </w:r>
           </w:p>
         </w:tc>
         <w:tc>
@@ -3363,6 +3538,15 @@
                 <w:szCs w:val="22"/>
               </w:rPr>
             </w:pPr>
+            <w:r>
+              <w:rPr>
+                <w:rFonts w:asciiTheme="minorHAnsi" w:hAnsiTheme="minorHAnsi" w:cstheme="minorHAnsi"/>
+                <w:color w:val="000000" w:themeColor="text1"/>
+                <w:sz w:val="22"/>
+                <w:szCs w:val="22"/>
+              </w:rPr>
+              <w:t>-</w:t>
+            </w:r>
           </w:p>
         </w:tc>
         <w:tc>
@@ -3381,6 +3565,24 @@
                 <w:szCs w:val="22"/>
               </w:rPr>
             </w:pPr>
+            <w:r>
+              <w:rPr>
+                <w:rFonts w:asciiTheme="minorHAnsi" w:hAnsiTheme="minorHAnsi" w:cstheme="minorHAnsi"/>
+                <w:color w:val="92D050"/>
+                <w:sz w:val="22"/>
+                <w:szCs w:val="22"/>
+              </w:rPr>
+              <w:t>21</w:t>
+            </w:r>
+            <w:r>
+              <w:rPr>
+                <w:rFonts w:asciiTheme="minorHAnsi" w:hAnsiTheme="minorHAnsi" w:cstheme="minorHAnsi"/>
+                <w:color w:val="92D050"/>
+                <w:sz w:val="22"/>
+                <w:szCs w:val="22"/>
+              </w:rPr>
+              <w:t>/05</w:t>
+            </w:r>
           </w:p>
         </w:tc>
         <w:tc>
@@ -3579,37 +3781,7 @@
                 <w:sz w:val="22"/>
                 <w:szCs w:val="22"/>
               </w:rPr>
-              <w:t>Realizar implementación del CU1</w:t>
-            </w:r>
-            <w:r>
-              <w:rPr>
-                <w:rFonts w:asciiTheme="minorHAnsi" w:hAnsiTheme="minorHAnsi" w:cstheme="minorHAnsi"/>
-                <w:b/>
-                <w:bCs/>
-                <w:sz w:val="22"/>
-                <w:szCs w:val="22"/>
-              </w:rPr>
-              <w:t>1</w:t>
-            </w:r>
-            <w:r>
-              <w:rPr>
-                <w:rFonts w:asciiTheme="minorHAnsi" w:hAnsiTheme="minorHAnsi" w:cstheme="minorHAnsi"/>
-                <w:b/>
-                <w:bCs/>
-                <w:sz w:val="22"/>
-                <w:szCs w:val="22"/>
-              </w:rPr>
-              <w:t xml:space="preserve">: </w:t>
-            </w:r>
-            <w:r>
-              <w:rPr>
-                <w:rFonts w:asciiTheme="minorHAnsi" w:hAnsiTheme="minorHAnsi" w:cstheme="minorHAnsi"/>
-                <w:b/>
-                <w:bCs/>
-                <w:sz w:val="22"/>
-                <w:szCs w:val="22"/>
-              </w:rPr>
-              <w:t>Exportar archivos</w:t>
+              <w:t>Realizar implementación del CU11: Exportar archivos</w:t>
             </w:r>
           </w:p>
         </w:tc>
@@ -3675,6 +3847,24 @@
                 <w:color w:val="000000" w:themeColor="text1"/>
               </w:rPr>
             </w:pPr>
+            <w:r>
+              <w:rPr>
+                <w:rFonts w:asciiTheme="minorHAnsi" w:hAnsiTheme="minorHAnsi" w:cstheme="minorHAnsi"/>
+                <w:color w:val="92D050"/>
+                <w:sz w:val="22"/>
+                <w:szCs w:val="22"/>
+              </w:rPr>
+              <w:t>18</w:t>
+            </w:r>
+            <w:r>
+              <w:rPr>
+                <w:rFonts w:asciiTheme="minorHAnsi" w:hAnsiTheme="minorHAnsi" w:cstheme="minorHAnsi"/>
+                <w:color w:val="92D050"/>
+                <w:sz w:val="22"/>
+                <w:szCs w:val="22"/>
+              </w:rPr>
+              <w:t>/05</w:t>
+            </w:r>
           </w:p>
         </w:tc>
         <w:tc>
@@ -3735,7 +3925,7 @@
                 <w:sz w:val="22"/>
                 <w:szCs w:val="22"/>
               </w:rPr>
-              <w:t>Realizar implementación de informe de seguimiento</w:t>
+              <w:t>Realizar implementación</w:t>
             </w:r>
           </w:p>
         </w:tc>
@@ -3936,6 +4126,24 @@
                 <w:color w:val="000000" w:themeColor="text1"/>
               </w:rPr>
             </w:pPr>
+            <w:r>
+              <w:rPr>
+                <w:rFonts w:asciiTheme="minorHAnsi" w:hAnsiTheme="minorHAnsi" w:cstheme="minorHAnsi"/>
+                <w:color w:val="92D050"/>
+                <w:sz w:val="22"/>
+                <w:szCs w:val="22"/>
+              </w:rPr>
+              <w:t>18</w:t>
+            </w:r>
+            <w:r>
+              <w:rPr>
+                <w:rFonts w:asciiTheme="minorHAnsi" w:hAnsiTheme="minorHAnsi" w:cstheme="minorHAnsi"/>
+                <w:color w:val="92D050"/>
+                <w:sz w:val="22"/>
+                <w:szCs w:val="22"/>
+              </w:rPr>
+              <w:t>/05</w:t>
+            </w:r>
           </w:p>
         </w:tc>
         <w:tc>
@@ -3952,6 +4160,24 @@
                 <w:color w:val="000000" w:themeColor="text1"/>
               </w:rPr>
             </w:pPr>
+            <w:r>
+              <w:rPr>
+                <w:rFonts w:asciiTheme="minorHAnsi" w:hAnsiTheme="minorHAnsi" w:cstheme="minorHAnsi"/>
+                <w:color w:val="92D050"/>
+                <w:sz w:val="22"/>
+                <w:szCs w:val="22"/>
+              </w:rPr>
+              <w:t>18</w:t>
+            </w:r>
+            <w:r>
+              <w:rPr>
+                <w:rFonts w:asciiTheme="minorHAnsi" w:hAnsiTheme="minorHAnsi" w:cstheme="minorHAnsi"/>
+                <w:color w:val="92D050"/>
+                <w:sz w:val="22"/>
+                <w:szCs w:val="22"/>
+              </w:rPr>
+              <w:t>/05</w:t>
+            </w:r>
           </w:p>
         </w:tc>
         <w:tc>
@@ -4071,6 +4297,24 @@
                 <w:color w:val="000000" w:themeColor="text1"/>
               </w:rPr>
             </w:pPr>
+            <w:r>
+              <w:rPr>
+                <w:rFonts w:asciiTheme="minorHAnsi" w:hAnsiTheme="minorHAnsi" w:cstheme="minorHAnsi"/>
+                <w:color w:val="92D050"/>
+                <w:sz w:val="22"/>
+                <w:szCs w:val="22"/>
+              </w:rPr>
+              <w:t>18</w:t>
+            </w:r>
+            <w:r>
+              <w:rPr>
+                <w:rFonts w:asciiTheme="minorHAnsi" w:hAnsiTheme="minorHAnsi" w:cstheme="minorHAnsi"/>
+                <w:color w:val="92D050"/>
+                <w:sz w:val="22"/>
+                <w:szCs w:val="22"/>
+              </w:rPr>
+              <w:t>/05</w:t>
+            </w:r>
           </w:p>
         </w:tc>
         <w:tc>
@@ -4087,6 +4331,24 @@
                 <w:color w:val="000000" w:themeColor="text1"/>
               </w:rPr>
             </w:pPr>
+            <w:r>
+              <w:rPr>
+                <w:rFonts w:asciiTheme="minorHAnsi" w:hAnsiTheme="minorHAnsi" w:cstheme="minorHAnsi"/>
+                <w:color w:val="92D050"/>
+                <w:sz w:val="22"/>
+                <w:szCs w:val="22"/>
+              </w:rPr>
+              <w:t>18</w:t>
+            </w:r>
+            <w:r>
+              <w:rPr>
+                <w:rFonts w:asciiTheme="minorHAnsi" w:hAnsiTheme="minorHAnsi" w:cstheme="minorHAnsi"/>
+                <w:color w:val="92D050"/>
+                <w:sz w:val="22"/>
+                <w:szCs w:val="22"/>
+              </w:rPr>
+              <w:t>/05</w:t>
+            </w:r>
           </w:p>
         </w:tc>
         <w:tc>
@@ -4206,6 +4468,33 @@
                 <w:color w:val="000000" w:themeColor="text1"/>
               </w:rPr>
             </w:pPr>
+            <w:r>
+              <w:rPr>
+                <w:rFonts w:asciiTheme="minorHAnsi" w:hAnsiTheme="minorHAnsi" w:cstheme="minorHAnsi"/>
+                <w:color w:val="92D050"/>
+                <w:sz w:val="22"/>
+                <w:szCs w:val="22"/>
+              </w:rPr>
+              <w:t>2</w:t>
+            </w:r>
+            <w:r>
+              <w:rPr>
+                <w:rFonts w:asciiTheme="minorHAnsi" w:hAnsiTheme="minorHAnsi" w:cstheme="minorHAnsi"/>
+                <w:color w:val="92D050"/>
+                <w:sz w:val="22"/>
+                <w:szCs w:val="22"/>
+              </w:rPr>
+              <w:t>1</w:t>
+            </w:r>
+            <w:r>
+              <w:rPr>
+                <w:rFonts w:asciiTheme="minorHAnsi" w:hAnsiTheme="minorHAnsi" w:cstheme="minorHAnsi"/>
+                <w:color w:val="92D050"/>
+                <w:sz w:val="22"/>
+                <w:szCs w:val="22"/>
+              </w:rPr>
+              <w:t>/05</w:t>
+            </w:r>
           </w:p>
         </w:tc>
         <w:tc>
@@ -4222,6 +4511,33 @@
                 <w:color w:val="000000" w:themeColor="text1"/>
               </w:rPr>
             </w:pPr>
+            <w:r>
+              <w:rPr>
+                <w:rFonts w:asciiTheme="minorHAnsi" w:hAnsiTheme="minorHAnsi" w:cstheme="minorHAnsi"/>
+                <w:color w:val="92D050"/>
+                <w:sz w:val="22"/>
+                <w:szCs w:val="22"/>
+              </w:rPr>
+              <w:t>2</w:t>
+            </w:r>
+            <w:r>
+              <w:rPr>
+                <w:rFonts w:asciiTheme="minorHAnsi" w:hAnsiTheme="minorHAnsi" w:cstheme="minorHAnsi"/>
+                <w:color w:val="92D050"/>
+                <w:sz w:val="22"/>
+                <w:szCs w:val="22"/>
+              </w:rPr>
+              <w:t>1</w:t>
+            </w:r>
+            <w:r>
+              <w:rPr>
+                <w:rFonts w:asciiTheme="minorHAnsi" w:hAnsiTheme="minorHAnsi" w:cstheme="minorHAnsi"/>
+                <w:color w:val="92D050"/>
+                <w:sz w:val="22"/>
+                <w:szCs w:val="22"/>
+              </w:rPr>
+              <w:t>/05</w:t>
+            </w:r>
           </w:p>
         </w:tc>
         <w:tc>
@@ -5018,25 +5334,7 @@
                 <w:szCs w:val="22"/>
                 <w:lang w:val="es-AR"/>
               </w:rPr>
-              <w:t>3</w:t>
-            </w:r>
-            <w:r>
-              <w:rPr>
-                <w:rFonts w:asciiTheme="minorHAnsi" w:hAnsiTheme="minorHAnsi" w:cstheme="minorHAnsi"/>
-                <w:sz w:val="22"/>
-                <w:szCs w:val="22"/>
-                <w:lang w:val="es-AR"/>
-              </w:rPr>
-              <w:t>1</w:t>
-            </w:r>
-            <w:r>
-              <w:rPr>
-                <w:rFonts w:asciiTheme="minorHAnsi" w:hAnsiTheme="minorHAnsi" w:cstheme="minorHAnsi"/>
-                <w:sz w:val="22"/>
-                <w:szCs w:val="22"/>
-                <w:lang w:val="es-AR"/>
-              </w:rPr>
-              <w:t>/05</w:t>
+              <w:t>31/05</w:t>
             </w:r>
           </w:p>
         </w:tc>
@@ -5526,27 +5824,7 @@
                 <w:szCs w:val="22"/>
                 <w:lang w:val="es-AR"/>
               </w:rPr>
-              <w:t xml:space="preserve">HC: </w:t>
-            </w:r>
-            <w:proofErr w:type="spellStart"/>
-            <w:r>
-              <w:rPr>
-                <w:rFonts w:asciiTheme="minorHAnsi" w:hAnsiTheme="minorHAnsi" w:cstheme="minorHAnsi"/>
-                <w:sz w:val="22"/>
-                <w:szCs w:val="22"/>
-                <w:lang w:val="es-AR"/>
-              </w:rPr>
-              <w:t>Hernandez</w:t>
-            </w:r>
-            <w:proofErr w:type="spellEnd"/>
-            <w:r>
-              <w:rPr>
-                <w:rFonts w:asciiTheme="minorHAnsi" w:hAnsiTheme="minorHAnsi" w:cstheme="minorHAnsi"/>
-                <w:sz w:val="22"/>
-                <w:szCs w:val="22"/>
-                <w:lang w:val="es-AR"/>
-              </w:rPr>
-              <w:t xml:space="preserve"> Cintia</w:t>
+              <w:t>HC: Hernandez Cintia</w:t>
             </w:r>
             <w:r>
               <w:rPr>
@@ -6485,15 +6763,7 @@
           <w:spacing w:before="0"/>
         </w:pPr>
         <w:r>
-          <w:t xml:space="preserve">Agustín Collareda, Cintia </w:t>
-        </w:r>
-        <w:proofErr w:type="spellStart"/>
-        <w:r>
-          <w:t>Hernandez</w:t>
-        </w:r>
-        <w:proofErr w:type="spellEnd"/>
-        <w:r>
-          <w:t>, Hugo Frey</w:t>
+          <w:t>Agustín Collareda, Cintia Hernandez, Hugo Frey</w:t>
         </w:r>
       </w:p>
     </w:sdtContent>
@@ -6641,7 +6911,7 @@
           <w:rPr>
             <w:rFonts w:asciiTheme="majorHAnsi" w:eastAsiaTheme="majorEastAsia" w:hAnsiTheme="majorHAnsi" w:cstheme="majorBidi"/>
           </w:rPr>
-          <w:t>Fase de construcción, Iteración 8</w:t>
+          <w:t>Fase de construcción, Iteración 9</w:t>
         </w:r>
       </w:sdtContent>
     </w:sdt>

</xml_diff>

<commit_message>
Docs: Actualizar plan de iteracion C9 y agregar plan de iteracion de cierre
</commit_message>
<xml_diff>
--- a/3. Etapa de construcción/Iteración 9/Plan de iteración/Plan de Iteración C9_Vesta Risk Manager_T-Code.docx
+++ b/3. Etapa de construcción/Iteración 9/Plan de iteración/Plan de Iteración C9_Vesta Risk Manager_T-Code.docx
@@ -580,7 +580,11 @@
                 <w:t xml:space="preserve">Agustín Collareda, </w:t>
               </w:r>
               <w:r>
-                <w:t>Cintia Hern</w:t>
+                <w:t xml:space="preserve">Cintia </w:t>
+              </w:r>
+              <w:proofErr w:type="spellStart"/>
+              <w:r>
+                <w:t>Hern</w:t>
               </w:r>
               <w:r>
                 <w:t>a</w:t>
@@ -588,6 +592,7 @@
               <w:r>
                 <w:t>ndez</w:t>
               </w:r>
+              <w:proofErr w:type="spellEnd"/>
               <w:r>
                 <w:t>, Hugo Frey</w:t>
               </w:r>
@@ -2264,6 +2269,7 @@
           <w:lang w:val="es-AR"/>
         </w:rPr>
       </w:pPr>
+      <w:bookmarkStart w:id="5" w:name="_Hlk199356960"/>
       <w:r>
         <w:rPr>
           <w:lang w:val="es-AR"/>
@@ -2271,6 +2277,7 @@
         <w:t>Cumplir con los plazos establecidos en la planificación.</w:t>
       </w:r>
     </w:p>
+    <w:bookmarkEnd w:id="5"/>
     <w:p>
       <w:pPr>
         <w:pStyle w:val="Prrafodelista"/>
@@ -2335,11 +2342,11 @@
       <w:pPr>
         <w:pStyle w:val="PSI-Ttulo2"/>
       </w:pPr>
-      <w:bookmarkStart w:id="5" w:name="_Toc188264143"/>
+      <w:bookmarkStart w:id="6" w:name="_Toc188264143"/>
       <w:r>
         <w:t>Elementos de la Línea Base</w:t>
       </w:r>
-      <w:bookmarkEnd w:id="5"/>
+      <w:bookmarkEnd w:id="6"/>
     </w:p>
     <w:p>
       <w:pPr>
@@ -2360,7 +2367,7 @@
           <w:lang w:val="es-AR"/>
         </w:rPr>
       </w:pPr>
-      <w:bookmarkStart w:id="6" w:name="_Toc188264144"/>
+      <w:bookmarkStart w:id="7" w:name="_Toc188264144"/>
       <w:r>
         <w:br w:type="page"/>
       </w:r>
@@ -2373,7 +2380,7 @@
         <w:lastRenderedPageBreak/>
         <w:t>Planificación</w:t>
       </w:r>
-      <w:bookmarkEnd w:id="6"/>
+      <w:bookmarkEnd w:id="7"/>
     </w:p>
     <w:tbl>
       <w:tblPr>
@@ -2817,25 +2824,7 @@
                 <w:sz w:val="22"/>
                 <w:szCs w:val="22"/>
               </w:rPr>
-              <w:t>0</w:t>
-            </w:r>
-            <w:r>
-              <w:rPr>
-                <w:rFonts w:asciiTheme="minorHAnsi" w:hAnsiTheme="minorHAnsi" w:cstheme="minorHAnsi"/>
-                <w:color w:val="92D050"/>
-                <w:sz w:val="22"/>
-                <w:szCs w:val="22"/>
-              </w:rPr>
-              <w:t>8</w:t>
-            </w:r>
-            <w:r>
-              <w:rPr>
-                <w:rFonts w:asciiTheme="minorHAnsi" w:hAnsiTheme="minorHAnsi" w:cstheme="minorHAnsi"/>
-                <w:color w:val="92D050"/>
-                <w:sz w:val="22"/>
-                <w:szCs w:val="22"/>
-              </w:rPr>
-              <w:t>/05</w:t>
+              <w:t>08/05</w:t>
             </w:r>
           </w:p>
         </w:tc>
@@ -2996,16 +2985,7 @@
                 <w:sz w:val="22"/>
                 <w:szCs w:val="22"/>
               </w:rPr>
-              <w:t>11</w:t>
-            </w:r>
-            <w:r>
-              <w:rPr>
-                <w:rFonts w:asciiTheme="minorHAnsi" w:hAnsiTheme="minorHAnsi" w:cstheme="minorHAnsi"/>
-                <w:color w:val="EE0000"/>
-                <w:sz w:val="22"/>
-                <w:szCs w:val="22"/>
-              </w:rPr>
-              <w:t>/05</w:t>
+              <w:t>11/05</w:t>
             </w:r>
           </w:p>
         </w:tc>
@@ -3032,16 +3012,7 @@
                 <w:sz w:val="22"/>
                 <w:szCs w:val="22"/>
               </w:rPr>
-              <w:t>12</w:t>
-            </w:r>
-            <w:r>
-              <w:rPr>
-                <w:rFonts w:asciiTheme="minorHAnsi" w:hAnsiTheme="minorHAnsi" w:cstheme="minorHAnsi"/>
-                <w:color w:val="92D050"/>
-                <w:sz w:val="22"/>
-                <w:szCs w:val="22"/>
-              </w:rPr>
-              <w:t>/05</w:t>
+              <w:t>12/05</w:t>
             </w:r>
           </w:p>
         </w:tc>
@@ -3706,6 +3677,15 @@
                 <w:szCs w:val="22"/>
               </w:rPr>
             </w:pPr>
+            <w:r>
+              <w:rPr>
+                <w:rFonts w:asciiTheme="minorHAnsi" w:hAnsiTheme="minorHAnsi" w:cstheme="minorHAnsi"/>
+                <w:color w:val="000000" w:themeColor="text1"/>
+                <w:sz w:val="22"/>
+                <w:szCs w:val="22"/>
+              </w:rPr>
+              <w:t>-</w:t>
+            </w:r>
           </w:p>
         </w:tc>
         <w:tc>
@@ -3724,6 +3704,15 @@
                 <w:szCs w:val="22"/>
               </w:rPr>
             </w:pPr>
+            <w:r>
+              <w:rPr>
+                <w:rFonts w:asciiTheme="minorHAnsi" w:hAnsiTheme="minorHAnsi" w:cstheme="minorHAnsi"/>
+                <w:color w:val="000000" w:themeColor="text1"/>
+                <w:sz w:val="22"/>
+                <w:szCs w:val="22"/>
+              </w:rPr>
+              <w:t>-</w:t>
+            </w:r>
           </w:p>
         </w:tc>
         <w:tc>
@@ -4475,16 +4464,7 @@
                 <w:sz w:val="22"/>
                 <w:szCs w:val="22"/>
               </w:rPr>
-              <w:t>2</w:t>
-            </w:r>
-            <w:r>
-              <w:rPr>
-                <w:rFonts w:asciiTheme="minorHAnsi" w:hAnsiTheme="minorHAnsi" w:cstheme="minorHAnsi"/>
-                <w:color w:val="92D050"/>
-                <w:sz w:val="22"/>
-                <w:szCs w:val="22"/>
-              </w:rPr>
-              <w:t>1</w:t>
+              <w:t>21</w:t>
             </w:r>
             <w:r>
               <w:rPr>
@@ -4518,16 +4498,7 @@
                 <w:sz w:val="22"/>
                 <w:szCs w:val="22"/>
               </w:rPr>
-              <w:t>2</w:t>
-            </w:r>
-            <w:r>
-              <w:rPr>
-                <w:rFonts w:asciiTheme="minorHAnsi" w:hAnsiTheme="minorHAnsi" w:cstheme="minorHAnsi"/>
-                <w:color w:val="92D050"/>
-                <w:sz w:val="22"/>
-                <w:szCs w:val="22"/>
-              </w:rPr>
-              <w:t>1</w:t>
+              <w:t>21</w:t>
             </w:r>
             <w:r>
               <w:rPr>
@@ -4654,9 +4625,38 @@
               <w:jc w:val="center"/>
               <w:rPr>
                 <w:rFonts w:asciiTheme="minorHAnsi" w:hAnsiTheme="minorHAnsi" w:cstheme="minorHAnsi"/>
-                <w:color w:val="000000" w:themeColor="text1"/>
-              </w:rPr>
-            </w:pPr>
+                <w:color w:val="59D000"/>
+                <w:sz w:val="22"/>
+                <w:szCs w:val="22"/>
+              </w:rPr>
+            </w:pPr>
+            <w:r>
+              <w:rPr>
+                <w:rFonts w:asciiTheme="minorHAnsi" w:hAnsiTheme="minorHAnsi" w:cstheme="minorHAnsi"/>
+                <w:color w:val="92D050"/>
+                <w:sz w:val="22"/>
+                <w:szCs w:val="22"/>
+              </w:rPr>
+              <w:t>2</w:t>
+            </w:r>
+            <w:r>
+              <w:rPr>
+                <w:rFonts w:asciiTheme="minorHAnsi" w:hAnsiTheme="minorHAnsi" w:cstheme="minorHAnsi"/>
+                <w:color w:val="92D050"/>
+                <w:sz w:val="22"/>
+                <w:szCs w:val="22"/>
+              </w:rPr>
+              <w:t>2</w:t>
+            </w:r>
+            <w:r>
+              <w:rPr>
+                <w:rFonts w:asciiTheme="minorHAnsi" w:hAnsiTheme="minorHAnsi" w:cstheme="minorHAnsi"/>
+                <w:color w:val="92D050"/>
+                <w:sz w:val="22"/>
+                <w:szCs w:val="22"/>
+              </w:rPr>
+              <w:t>/05</w:t>
+            </w:r>
           </w:p>
         </w:tc>
         <w:tc>
@@ -4669,10 +4669,39 @@
               <w:pStyle w:val="PSI-Normal"/>
               <w:jc w:val="center"/>
               <w:rPr>
-                <w:rFonts w:cstheme="minorHAnsi"/>
-                <w:color w:val="000000" w:themeColor="text1"/>
-              </w:rPr>
-            </w:pPr>
+                <w:rFonts w:asciiTheme="minorHAnsi" w:hAnsiTheme="minorHAnsi" w:cstheme="minorHAnsi"/>
+                <w:color w:val="59D000"/>
+                <w:sz w:val="22"/>
+                <w:szCs w:val="22"/>
+              </w:rPr>
+            </w:pPr>
+            <w:r>
+              <w:rPr>
+                <w:rFonts w:asciiTheme="minorHAnsi" w:hAnsiTheme="minorHAnsi" w:cstheme="minorHAnsi"/>
+                <w:color w:val="92D050"/>
+                <w:sz w:val="22"/>
+                <w:szCs w:val="22"/>
+              </w:rPr>
+              <w:t>2</w:t>
+            </w:r>
+            <w:r>
+              <w:rPr>
+                <w:rFonts w:asciiTheme="minorHAnsi" w:hAnsiTheme="minorHAnsi" w:cstheme="minorHAnsi"/>
+                <w:color w:val="92D050"/>
+                <w:sz w:val="22"/>
+                <w:szCs w:val="22"/>
+              </w:rPr>
+              <w:t>3</w:t>
+            </w:r>
+            <w:r>
+              <w:rPr>
+                <w:rFonts w:asciiTheme="minorHAnsi" w:hAnsiTheme="minorHAnsi" w:cstheme="minorHAnsi"/>
+                <w:color w:val="92D050"/>
+                <w:sz w:val="22"/>
+                <w:szCs w:val="22"/>
+              </w:rPr>
+              <w:t>/05</w:t>
+            </w:r>
           </w:p>
         </w:tc>
         <w:tc>
@@ -4801,6 +4830,33 @@
                 <w:lang w:val="es-AR"/>
               </w:rPr>
             </w:pPr>
+            <w:r>
+              <w:rPr>
+                <w:rFonts w:asciiTheme="minorHAnsi" w:hAnsiTheme="minorHAnsi" w:cstheme="minorHAnsi"/>
+                <w:color w:val="92D050"/>
+                <w:sz w:val="22"/>
+                <w:szCs w:val="22"/>
+              </w:rPr>
+              <w:t>2</w:t>
+            </w:r>
+            <w:r>
+              <w:rPr>
+                <w:rFonts w:asciiTheme="minorHAnsi" w:hAnsiTheme="minorHAnsi" w:cstheme="minorHAnsi"/>
+                <w:color w:val="92D050"/>
+                <w:sz w:val="22"/>
+                <w:szCs w:val="22"/>
+              </w:rPr>
+              <w:t>8</w:t>
+            </w:r>
+            <w:r>
+              <w:rPr>
+                <w:rFonts w:asciiTheme="minorHAnsi" w:hAnsiTheme="minorHAnsi" w:cstheme="minorHAnsi"/>
+                <w:color w:val="92D050"/>
+                <w:sz w:val="22"/>
+                <w:szCs w:val="22"/>
+              </w:rPr>
+              <w:t>/05</w:t>
+            </w:r>
           </w:p>
         </w:tc>
         <w:tc>
@@ -5012,7 +5068,16 @@
                 <w:szCs w:val="22"/>
                 <w:lang w:val="es-AR"/>
               </w:rPr>
-              <w:t>Realizar plan de iteración C10</w:t>
+              <w:t>Realizar plan de iteración</w:t>
+            </w:r>
+            <w:r>
+              <w:rPr>
+                <w:rFonts w:asciiTheme="minorHAnsi" w:hAnsiTheme="minorHAnsi" w:cstheme="minorHAnsi"/>
+                <w:sz w:val="22"/>
+                <w:szCs w:val="22"/>
+                <w:lang w:val="es-AR"/>
+              </w:rPr>
+              <w:t xml:space="preserve"> de cierre</w:t>
             </w:r>
           </w:p>
         </w:tc>
@@ -5083,6 +5148,24 @@
                 <w:lang w:val="es-AR"/>
               </w:rPr>
             </w:pPr>
+            <w:r>
+              <w:rPr>
+                <w:rFonts w:asciiTheme="minorHAnsi" w:hAnsiTheme="minorHAnsi" w:cstheme="minorHAnsi"/>
+                <w:color w:val="92D050"/>
+                <w:sz w:val="22"/>
+                <w:szCs w:val="22"/>
+              </w:rPr>
+              <w:t>28</w:t>
+            </w:r>
+            <w:r>
+              <w:rPr>
+                <w:rFonts w:asciiTheme="minorHAnsi" w:hAnsiTheme="minorHAnsi" w:cstheme="minorHAnsi"/>
+                <w:color w:val="92D050"/>
+                <w:sz w:val="22"/>
+                <w:szCs w:val="22"/>
+              </w:rPr>
+              <w:t>/05</w:t>
+            </w:r>
           </w:p>
         </w:tc>
         <w:tc>
@@ -5379,6 +5462,24 @@
                 <w:lang w:val="es-AR"/>
               </w:rPr>
             </w:pPr>
+            <w:r>
+              <w:rPr>
+                <w:rFonts w:asciiTheme="minorHAnsi" w:hAnsiTheme="minorHAnsi" w:cstheme="minorHAnsi"/>
+                <w:color w:val="92D050"/>
+                <w:sz w:val="22"/>
+                <w:szCs w:val="22"/>
+              </w:rPr>
+              <w:t>28</w:t>
+            </w:r>
+            <w:r>
+              <w:rPr>
+                <w:rFonts w:asciiTheme="minorHAnsi" w:hAnsiTheme="minorHAnsi" w:cstheme="minorHAnsi"/>
+                <w:color w:val="92D050"/>
+                <w:sz w:val="22"/>
+                <w:szCs w:val="22"/>
+              </w:rPr>
+              <w:t>/05</w:t>
+            </w:r>
           </w:p>
         </w:tc>
         <w:tc>
@@ -5824,7 +5925,27 @@
                 <w:szCs w:val="22"/>
                 <w:lang w:val="es-AR"/>
               </w:rPr>
-              <w:t>HC: Hernandez Cintia</w:t>
+              <w:t xml:space="preserve">HC: </w:t>
+            </w:r>
+            <w:proofErr w:type="spellStart"/>
+            <w:r>
+              <w:rPr>
+                <w:rFonts w:asciiTheme="minorHAnsi" w:hAnsiTheme="minorHAnsi" w:cstheme="minorHAnsi"/>
+                <w:sz w:val="22"/>
+                <w:szCs w:val="22"/>
+                <w:lang w:val="es-AR"/>
+              </w:rPr>
+              <w:t>Hernandez</w:t>
+            </w:r>
+            <w:proofErr w:type="spellEnd"/>
+            <w:r>
+              <w:rPr>
+                <w:rFonts w:asciiTheme="minorHAnsi" w:hAnsiTheme="minorHAnsi" w:cstheme="minorHAnsi"/>
+                <w:sz w:val="22"/>
+                <w:szCs w:val="22"/>
+                <w:lang w:val="es-AR"/>
+              </w:rPr>
+              <w:t xml:space="preserve"> Cintia</w:t>
             </w:r>
             <w:r>
               <w:rPr>
@@ -5998,22 +6119,22 @@
       <w:pPr>
         <w:pStyle w:val="PSI-Normal"/>
       </w:pPr>
-      <w:bookmarkStart w:id="7" w:name="_Toc238197615"/>
+      <w:bookmarkStart w:id="8" w:name="_Toc238197615"/>
       <w:r>
         <w:lastRenderedPageBreak/>
         <w:tab/>
       </w:r>
-      <w:bookmarkEnd w:id="7"/>
+      <w:bookmarkEnd w:id="8"/>
     </w:p>
     <w:p>
       <w:pPr>
         <w:pStyle w:val="PSI-Ttulo1"/>
       </w:pPr>
-      <w:bookmarkStart w:id="8" w:name="_Toc188264145"/>
+      <w:bookmarkStart w:id="9" w:name="_Toc188264145"/>
       <w:r>
         <w:t>Recursos</w:t>
       </w:r>
-      <w:bookmarkEnd w:id="8"/>
+      <w:bookmarkEnd w:id="9"/>
     </w:p>
     <w:p>
       <w:pPr>
@@ -6205,72 +6326,131 @@
       <w:pPr>
         <w:pStyle w:val="PSI-Ttulo1"/>
       </w:pPr>
-      <w:bookmarkStart w:id="9" w:name="_Toc188264146"/>
+      <w:bookmarkStart w:id="10" w:name="_Toc188264146"/>
       <w:r>
         <w:t>Evaluación</w:t>
       </w:r>
       <w:r>
         <w:t xml:space="preserve"> </w:t>
       </w:r>
-      <w:bookmarkEnd w:id="9"/>
+      <w:bookmarkEnd w:id="10"/>
       <w:r>
-        <w:t>[Fecha]</w:t>
+        <w:t>28/05</w:t>
       </w:r>
     </w:p>
     <w:p>
       <w:pPr>
         <w:pStyle w:val="PSI-Ttulo2"/>
       </w:pPr>
-      <w:bookmarkStart w:id="10" w:name="_Toc188264147"/>
+      <w:bookmarkStart w:id="11" w:name="_Toc188264147"/>
       <w:r>
         <w:t>Objetivos Alcanzados</w:t>
       </w:r>
-      <w:bookmarkEnd w:id="10"/>
+      <w:bookmarkEnd w:id="11"/>
     </w:p>
     <w:p>
       <w:pPr>
+        <w:pStyle w:val="Prrafodelista"/>
+        <w:numPr>
+          <w:ilvl w:val="0"/>
+          <w:numId w:val="16"/>
+        </w:numPr>
+        <w:rPr>
+          <w:lang w:val="es-AR"/>
+        </w:rPr>
+      </w:pPr>
+      <w:r>
+        <w:rPr>
+          <w:lang w:val="es-AR"/>
+        </w:rPr>
+        <w:t>Cumplir con los plazos establecidos en la planificación.</w:t>
+      </w:r>
+    </w:p>
+    <w:p>
+      <w:pPr>
+        <w:pStyle w:val="Prrafodelista"/>
+        <w:numPr>
+          <w:ilvl w:val="0"/>
+          <w:numId w:val="16"/>
+        </w:numPr>
+        <w:rPr>
+          <w:lang w:val="es-AR"/>
+        </w:rPr>
+      </w:pPr>
+      <w:r>
+        <w:rPr>
+          <w:lang w:val="es-AR"/>
+        </w:rPr>
+        <w:t>Terminar la implementación del caso de uso CU10: Realizar informes.</w:t>
+      </w:r>
+    </w:p>
+    <w:p>
+      <w:pPr>
+        <w:pStyle w:val="Prrafodelista"/>
+        <w:numPr>
+          <w:ilvl w:val="0"/>
+          <w:numId w:val="16"/>
+        </w:numPr>
+        <w:rPr>
+          <w:lang w:val="es-AR"/>
+        </w:rPr>
+      </w:pPr>
+      <w:r>
+        <w:rPr>
+          <w:lang w:val="es-AR"/>
+        </w:rPr>
+        <w:t>Realizar la implementación del caso de uso CU11: Exportar archivos</w:t>
+      </w:r>
+    </w:p>
+    <w:p>
+      <w:pPr>
         <w:pStyle w:val="PSI-Ttulo2"/>
       </w:pPr>
-      <w:bookmarkStart w:id="11" w:name="_Toc188264148"/>
+      <w:bookmarkStart w:id="12" w:name="_Toc188264148"/>
       <w:r>
         <w:t>Objetivos No A</w:t>
       </w:r>
       <w:r>
         <w:t>lcanzados</w:t>
       </w:r>
-      <w:bookmarkEnd w:id="11"/>
-    </w:p>
-    <w:p>
-      <w:pPr>
-        <w:pStyle w:val="PSI-Ttulo2"/>
-      </w:pPr>
-      <w:bookmarkStart w:id="12" w:name="_Toc188264149"/>
-      <w:r>
-        <w:t>Elementos incluidos en la Línea Base</w:t>
-      </w:r>
       <w:bookmarkEnd w:id="12"/>
     </w:p>
     <w:p>
       <w:pPr>
-        <w:pStyle w:val="PSI-Ttulo1"/>
-      </w:pPr>
-      <w:bookmarkStart w:id="13" w:name="_Toc188264150"/>
+        <w:pStyle w:val="PSI-Ttulo2"/>
+      </w:pPr>
+      <w:bookmarkStart w:id="13" w:name="_Toc188264149"/>
       <w:r>
-        <w:t>Conclusión</w:t>
+        <w:t>Elementos incluidos en la Línea Base</w:t>
       </w:r>
       <w:bookmarkEnd w:id="13"/>
     </w:p>
     <w:p>
       <w:pPr>
+        <w:pStyle w:val="PSI-Ttulo1"/>
+      </w:pPr>
+      <w:bookmarkStart w:id="14" w:name="_Toc188264150"/>
+      <w:r>
+        <w:t>Conclusión</w:t>
+      </w:r>
+      <w:bookmarkEnd w:id="14"/>
+    </w:p>
+    <w:p>
+      <w:r>
+        <w:t>Se lograron completar los CU pendientes en tiempo menor a los estimados.</w:t>
+      </w:r>
+    </w:p>
+    <w:p>
+      <w:pPr>
         <w:pStyle w:val="PSI-Ttulo2"/>
       </w:pPr>
-      <w:bookmarkStart w:id="14" w:name="_Toc238197620"/>
-      <w:bookmarkStart w:id="15" w:name="_Toc188264151"/>
+      <w:bookmarkStart w:id="15" w:name="_Toc238197620"/>
+      <w:bookmarkStart w:id="16" w:name="_Toc188264151"/>
       <w:r>
         <w:t>Estado del repositorio</w:t>
       </w:r>
-      <w:bookmarkEnd w:id="14"/>
       <w:bookmarkEnd w:id="15"/>
+      <w:bookmarkEnd w:id="16"/>
     </w:p>
     <w:p>
       <w:pPr>
@@ -6763,7 +6943,15 @@
           <w:spacing w:before="0"/>
         </w:pPr>
         <w:r>
-          <w:t>Agustín Collareda, Cintia Hernandez, Hugo Frey</w:t>
+          <w:t xml:space="preserve">Agustín Collareda, Cintia </w:t>
+        </w:r>
+        <w:proofErr w:type="spellStart"/>
+        <w:r>
+          <w:t>Hernandez</w:t>
+        </w:r>
+        <w:proofErr w:type="spellEnd"/>
+        <w:r>
+          <w:t>, Hugo Frey</w:t>
         </w:r>
       </w:p>
     </w:sdtContent>

</xml_diff>